<commit_message>
moved back section 5
</commit_message>
<xml_diff>
--- a/v8/response letter - zombie.docx
+++ b/v8/response letter - zombie.docx
@@ -125,29 +125,12 @@
           <w:b/>
           <w:bCs/>
         </w:rPr>
-        <w:t xml:space="preserve">We have </w:t>
-      </w:r>
-      <w:r>
-        <w:rPr>
-          <w:b/>
-          <w:bCs/>
-        </w:rPr>
-        <w:t>moved section 5 above 3 and 4 in this re</w:t>
-      </w:r>
-      <w:r>
-        <w:rPr>
-          <w:b/>
-          <w:bCs/>
-        </w:rPr>
-        <w:t>vision.</w:t>
-      </w:r>
-    </w:p>
-    <w:p>
-      <w:r>
-        <w:t xml:space="preserve">    Abstract</w:t>
-      </w:r>
-      <w:r>
-        <w:t xml:space="preserve"> (and Introduction)</w:t>
+        <w:t>This move is possible, but since the first result is about cartesian product, I prefer to see capture time of cartesian product (section 3) right after discussing the proof of zombie number of cartesian product (section 2) since the strategy is defined there. Also after defining capture time, I would prefer to see Limited capture time zombie number (section 4). Since sections 2,3,4 are chained together, I don’t see anywhere else to put section 5.</w:t>
+      </w:r>
+    </w:p>
+    <w:p>
+      <w:r>
+        <w:t xml:space="preserve">    Abstract (and Introduction)</w:t>
       </w:r>
     </w:p>
     <w:p>
@@ -449,6 +432,7 @@
     </w:p>
     <w:p>
       <w:r>
+        <w:lastRenderedPageBreak/>
         <w:t xml:space="preserve">    -- </w:t>
       </w:r>
       <w:r>
@@ -511,7 +495,6 @@
     </w:p>
     <w:p>
       <w:r>
-        <w:lastRenderedPageBreak/>
         <w:t>Limited capture time zombie number problem is NP-Hard</w:t>
       </w:r>
     </w:p>
@@ -639,7 +622,6 @@
     <w:p/>
     <w:p>
       <w:r>
-        <w:lastRenderedPageBreak/>
         <w:t>In response to the comments of Reviewer #2:</w:t>
       </w:r>
     </w:p>
@@ -953,7 +935,6 @@
     <w:p/>
     <w:p>
       <w:r>
-        <w:lastRenderedPageBreak/>
         <w:t>In response to the comments of Reviewer #3:</w:t>
       </w:r>
     </w:p>
@@ -1125,13 +1106,7 @@
         <w:t xml:space="preserve">  </w:t>
       </w:r>
       <w:r>
-        <w:t>3</w:t>
-      </w:r>
-      <w:r>
-        <w:t xml:space="preserve">: </w:t>
-      </w:r>
-      <w:r>
-        <w:t xml:space="preserve">The whole definition </w:t>
+        <w:t xml:space="preserve">3: The whole definition </w:t>
       </w:r>
       <w:r>
         <w:t>was</w:t>
@@ -1196,16 +1171,37 @@
         <w:t xml:space="preserve">: </w:t>
       </w:r>
       <w:r>
-        <w:t>Changed</w:t>
-      </w:r>
-      <w:r>
-        <w:t xml:space="preserve"> as you suggested</w:t>
-      </w:r>
-      <w:r>
-        <w:t>.</w:t>
-      </w:r>
-      <w:r>
-        <w:t xml:space="preserve"> But the word partition was changed to part as Reviewer</w:t>
+        <w:t>Changed as you suggested</w:t>
+      </w:r>
+      <w:r>
+        <w:t>, only</w:t>
+      </w:r>
+      <w:r>
+        <w:t xml:space="preserve"> the word </w:t>
+      </w:r>
+      <w:r>
+        <w:t>“</w:t>
+      </w:r>
+      <w:r>
+        <w:t>partition</w:t>
+      </w:r>
+      <w:r>
+        <w:t>”</w:t>
+      </w:r>
+      <w:r>
+        <w:t xml:space="preserve"> was changed to </w:t>
+      </w:r>
+      <w:r>
+        <w:t>“</w:t>
+      </w:r>
+      <w:r>
+        <w:t>part</w:t>
+      </w:r>
+      <w:r>
+        <w:t>”</w:t>
+      </w:r>
+      <w:r>
+        <w:t xml:space="preserve"> as Reviewer</w:t>
       </w:r>
       <w:r>
         <w:rPr>

</xml_diff>